<commit_message>
new report templates. only for testing now!
</commit_message>
<xml_diff>
--- a/template/Lernentwicklungsbericht_Deckblatt_und_1._Innenseite.docx
+++ b/template/Lernentwicklungsbericht_Deckblatt_und_1._Innenseite.docx
@@ -1,6 +1,6 @@
 
 <file path=word/document.xml><?xml version="1.0" encoding="utf-8"?>
-<w:document xmlns:wpc="http://schemas.microsoft.com/office/word/2010/wordprocessingCanvas" xmlns:cx="http://schemas.microsoft.com/office/drawing/2014/chartex" xmlns:cx1="http://schemas.microsoft.com/office/drawing/2015/9/8/chartex" xmlns:cx2="http://schemas.microsoft.com/office/drawing/2015/10/21/chartex" xmlns:cx3="http://schemas.microsoft.com/office/drawing/2016/5/9/chartex" xmlns:cx4="http://schemas.microsoft.com/office/drawing/2016/5/10/chartex" xmlns:cx5="http://schemas.microsoft.com/office/drawing/2016/5/11/chartex" xmlns:mc="http://schemas.openxmlformats.org/markup-compatibility/2006" xmlns:o="urn:schemas-microsoft-com:office:office" xmlns:r="http://schemas.openxmlformats.org/officeDocument/2006/relationships" xmlns:m="http://schemas.openxmlformats.org/officeDocument/2006/math" xmlns:v="urn:schemas-microsoft-com:vml" xmlns:wp14="http://schemas.microsoft.com/office/word/2010/wordprocessingDrawing" xmlns:wp="http://schemas.openxmlformats.org/drawingml/2006/wordprocessingDrawing" xmlns:w10="urn:schemas-microsoft-com:office:word" xmlns:w="http://schemas.openxmlformats.org/wordprocessingml/2006/main" xmlns:w14="http://schemas.microsoft.com/office/word/2010/wordml" xmlns:w15="http://schemas.microsoft.com/office/word/2012/wordml" xmlns:w16se="http://schemas.microsoft.com/office/word/2015/wordml/symex" xmlns:wpg="http://schemas.microsoft.com/office/word/2010/wordprocessingGroup" xmlns:wpi="http://schemas.microsoft.com/office/word/2010/wordprocessingInk" xmlns:wne="http://schemas.microsoft.com/office/word/2006/wordml" xmlns:wps="http://schemas.microsoft.com/office/word/2010/wordprocessingShape" mc:Ignorable="w14 w15 w16se wp14">
+<w:document xmlns:wpc="http://schemas.microsoft.com/office/word/2010/wordprocessingCanvas" xmlns:cx="http://schemas.microsoft.com/office/drawing/2014/chartex" xmlns:cx1="http://schemas.microsoft.com/office/drawing/2015/9/8/chartex" xmlns:cx2="http://schemas.microsoft.com/office/drawing/2015/10/21/chartex" xmlns:cx3="http://schemas.microsoft.com/office/drawing/2016/5/9/chartex" xmlns:cx4="http://schemas.microsoft.com/office/drawing/2016/5/10/chartex" xmlns:cx5="http://schemas.microsoft.com/office/drawing/2016/5/11/chartex" xmlns:cx6="http://schemas.microsoft.com/office/drawing/2016/5/12/chartex" xmlns:cx7="http://schemas.microsoft.com/office/drawing/2016/5/13/chartex" xmlns:cx8="http://schemas.microsoft.com/office/drawing/2016/5/14/chartex" xmlns:mc="http://schemas.openxmlformats.org/markup-compatibility/2006" xmlns:aink="http://schemas.microsoft.com/office/drawing/2016/ink" xmlns:am3d="http://schemas.microsoft.com/office/drawing/2017/model3d" xmlns:o="urn:schemas-microsoft-com:office:office" xmlns:r="http://schemas.openxmlformats.org/officeDocument/2006/relationships" xmlns:m="http://schemas.openxmlformats.org/officeDocument/2006/math" xmlns:v="urn:schemas-microsoft-com:vml" xmlns:wp14="http://schemas.microsoft.com/office/word/2010/wordprocessingDrawing" xmlns:wp="http://schemas.openxmlformats.org/drawingml/2006/wordprocessingDrawing" xmlns:w10="urn:schemas-microsoft-com:office:word" xmlns:w="http://schemas.openxmlformats.org/wordprocessingml/2006/main" xmlns:w14="http://schemas.microsoft.com/office/word/2010/wordml" xmlns:w15="http://schemas.microsoft.com/office/word/2012/wordml" xmlns:w16cid="http://schemas.microsoft.com/office/word/2016/wordml/cid" xmlns:w16se="http://schemas.microsoft.com/office/word/2015/wordml/symex" xmlns:wpg="http://schemas.microsoft.com/office/word/2010/wordprocessingGroup" xmlns:wpi="http://schemas.microsoft.com/office/word/2010/wordprocessingInk" xmlns:wne="http://schemas.microsoft.com/office/word/2006/wordml" xmlns:wps="http://schemas.microsoft.com/office/word/2010/wordprocessingShape" mc:Ignorable="w14 w15 w16se w16cid wp14">
   <w:body>
     <w:p>
       <w:pPr>
@@ -69,7 +69,7 @@
           <w:r>
             <w:rPr>
               <w:noProof/>
-              <w:lang w:val="en-US" w:eastAsia="zh-CN"/>
+              <w:lang w:eastAsia="de-DE"/>
             </w:rPr>
             <w:drawing>
               <wp:inline distT="0" distB="0" distL="0" distR="0" wp14:anchorId="1C7E1C3C" wp14:editId="2D0DE2F8">
@@ -172,7 +172,7 @@
     </w:p>
     <w:tbl>
       <w:tblPr>
-        <w:tblStyle w:val="Tabellenraster"/>
+        <w:tblStyle w:val="a8"/>
         <w:tblW w:w="0" w:type="auto"/>
         <w:jc w:val="center"/>
         <w:tblBorders>
@@ -190,7 +190,7 @@
         <w:tblLook w:val="04A0" w:firstRow="1" w:lastRow="0" w:firstColumn="1" w:lastColumn="0" w:noHBand="0" w:noVBand="1"/>
       </w:tblPr>
       <w:tblGrid>
-        <w:gridCol w:w="9126"/>
+        <w:gridCol w:w="9070"/>
       </w:tblGrid>
       <w:tr>
         <w:trPr>
@@ -258,25 +258,15 @@
               </w:rPr>
               <w:fldChar w:fldCharType="separate"/>
             </w:r>
-            <w:bookmarkStart w:id="1" w:name="_GoBack"/>
-            <w:bookmarkEnd w:id="1"/>
             <w:r>
               <w:rPr>
                 <w:rFonts w:ascii="Arial" w:hAnsi="Arial" w:cs="Arial"/>
                 <w:b/>
+                <w:noProof/>
                 <w:sz w:val="52"/>
                 <w:szCs w:val="52"/>
               </w:rPr>
-              <w:t>$</w:t>
-            </w:r>
-            <w:r>
-              <w:rPr>
-                <w:rFonts w:ascii="Arial" w:hAnsi="Arial" w:cs="Arial"/>
-                <w:b/>
-                <w:sz w:val="52"/>
-                <w:szCs w:val="52"/>
-              </w:rPr>
-              <w:t>{schule}</w:t>
+              <w:t>${schule}</w:t>
             </w:r>
             <w:r>
               <w:rPr>
@@ -330,7 +320,7 @@
                 </w:ffData>
               </w:fldChar>
             </w:r>
-            <w:bookmarkStart w:id="2" w:name="Text2"/>
+            <w:bookmarkStart w:id="1" w:name="Text2"/>
             <w:r>
               <w:rPr>
                 <w:rFonts w:ascii="Arial" w:hAnsi="Arial" w:cs="Arial"/>
@@ -356,15 +346,6 @@
                 <w:szCs w:val="52"/>
               </w:rPr>
               <w:fldChar w:fldCharType="separate"/>
-            </w:r>
-            <w:r>
-              <w:rPr>
-                <w:rFonts w:ascii="Arial" w:hAnsi="Arial" w:cs="Arial"/>
-                <w:b/>
-                <w:sz w:val="52"/>
-                <w:szCs w:val="52"/>
-              </w:rPr>
-              <w:t>$</w:t>
             </w:r>
             <w:r>
               <w:rPr>
@@ -374,7 +355,7 @@
                 <w:sz w:val="52"/>
                 <w:szCs w:val="52"/>
               </w:rPr>
-              <w:t>{ort}</w:t>
+              <w:t>${ort}</w:t>
             </w:r>
             <w:r>
               <w:rPr>
@@ -385,7 +366,7 @@
               </w:rPr>
               <w:fldChar w:fldCharType="end"/>
             </w:r>
-            <w:bookmarkEnd w:id="2"/>
+            <w:bookmarkEnd w:id="1"/>
           </w:p>
         </w:tc>
       </w:tr>
@@ -450,7 +431,7 @@
         </w:rPr>
       </w:pPr>
     </w:p>
-    <w:bookmarkStart w:id="3" w:name="OLE_LINK1"/>
+    <w:bookmarkStart w:id="2" w:name="OLE_LINK1"/>
     <w:p>
       <w:pPr>
         <w:jc w:val="center"/>
@@ -479,7 +460,7 @@
           </w:ffData>
         </w:fldChar>
       </w:r>
-      <w:bookmarkStart w:id="4" w:name="Text4"/>
+      <w:bookmarkStart w:id="3" w:name="Text4"/>
       <w:r>
         <w:rPr>
           <w:rFonts w:ascii="Arial" w:hAnsi="Arial" w:cs="Arial"/>
@@ -517,7 +498,7 @@
           <w:szCs w:val="48"/>
           <w:lang w:eastAsia="de-DE"/>
         </w:rPr>
-        <w:t>$</w:t>
+        <w:t>${name}</w:t>
       </w:r>
       <w:r>
         <w:rPr>
@@ -527,7 +508,7 @@
           <w:szCs w:val="48"/>
           <w:lang w:eastAsia="de-DE"/>
         </w:rPr>
-        <w:t>{name}</w:t>
+        <w:t xml:space="preserve"> </w:t>
       </w:r>
       <w:r>
         <w:rPr>
@@ -539,8 +520,8 @@
         </w:rPr>
         <w:fldChar w:fldCharType="end"/>
       </w:r>
+      <w:bookmarkEnd w:id="2"/>
       <w:bookmarkEnd w:id="3"/>
-      <w:bookmarkEnd w:id="4"/>
     </w:p>
     <w:p>
       <w:pPr>
@@ -662,7 +643,7 @@
     </w:p>
     <w:tbl>
       <w:tblPr>
-        <w:tblStyle w:val="Tabellenraster"/>
+        <w:tblStyle w:val="a8"/>
         <w:tblW w:w="0" w:type="auto"/>
         <w:tblLayout w:type="fixed"/>
         <w:tblCellMar>
@@ -774,6 +755,15 @@
                 <w:szCs w:val="24"/>
               </w:rPr>
               <w:t>${name}</w:t>
+            </w:r>
+            <w:r>
+              <w:rPr>
+                <w:rFonts w:ascii="Arial" w:hAnsi="Arial" w:cs="Arial"/>
+                <w:noProof/>
+                <w:sz w:val="24"/>
+                <w:szCs w:val="24"/>
+              </w:rPr>
+              <w:t xml:space="preserve"> </w:t>
             </w:r>
             <w:r>
               <w:rPr>
@@ -853,16 +843,7 @@
                     <w:sz w:val="24"/>
                     <w:szCs w:val="24"/>
                   </w:rPr>
-                  <w:t>$</w:t>
-                </w:r>
-                <w:r>
-                  <w:rPr>
-                    <w:rFonts w:ascii="Arial" w:hAnsi="Arial" w:cs="Arial"/>
-                    <w:noProof/>
-                    <w:sz w:val="24"/>
-                    <w:szCs w:val="24"/>
-                  </w:rPr>
-                  <w:t>{geburtsdatum}</w:t>
+                  <w:t>${geburtsdatum}</w:t>
                 </w:r>
               </w:p>
             </w:tc>
@@ -872,7 +853,10 @@
     </w:tbl>
     <w:p/>
     <w:p/>
-    <w:p/>
+    <w:p>
+      <w:bookmarkStart w:id="4" w:name="_GoBack"/>
+      <w:bookmarkEnd w:id="4"/>
+    </w:p>
     <w:p/>
     <w:sectPr>
       <w:pgSz w:w="11906" w:h="16838" w:code="9"/>
@@ -886,7 +870,7 @@
 </file>
 
 <file path=word/endnotes.xml><?xml version="1.0" encoding="utf-8"?>
-<w:endnotes xmlns:wpc="http://schemas.microsoft.com/office/word/2010/wordprocessingCanvas" xmlns:cx="http://schemas.microsoft.com/office/drawing/2014/chartex" xmlns:cx1="http://schemas.microsoft.com/office/drawing/2015/9/8/chartex" xmlns:cx2="http://schemas.microsoft.com/office/drawing/2015/10/21/chartex" xmlns:cx3="http://schemas.microsoft.com/office/drawing/2016/5/9/chartex" xmlns:cx4="http://schemas.microsoft.com/office/drawing/2016/5/10/chartex" xmlns:cx5="http://schemas.microsoft.com/office/drawing/2016/5/11/chartex" xmlns:mc="http://schemas.openxmlformats.org/markup-compatibility/2006" xmlns:o="urn:schemas-microsoft-com:office:office" xmlns:r="http://schemas.openxmlformats.org/officeDocument/2006/relationships" xmlns:m="http://schemas.openxmlformats.org/officeDocument/2006/math" xmlns:v="urn:schemas-microsoft-com:vml" xmlns:wp14="http://schemas.microsoft.com/office/word/2010/wordprocessingDrawing" xmlns:wp="http://schemas.openxmlformats.org/drawingml/2006/wordprocessingDrawing" xmlns:w10="urn:schemas-microsoft-com:office:word" xmlns:w="http://schemas.openxmlformats.org/wordprocessingml/2006/main" xmlns:w14="http://schemas.microsoft.com/office/word/2010/wordml" xmlns:w15="http://schemas.microsoft.com/office/word/2012/wordml" xmlns:w16se="http://schemas.microsoft.com/office/word/2015/wordml/symex" xmlns:wpg="http://schemas.microsoft.com/office/word/2010/wordprocessingGroup" xmlns:wpi="http://schemas.microsoft.com/office/word/2010/wordprocessingInk" xmlns:wne="http://schemas.microsoft.com/office/word/2006/wordml" xmlns:wps="http://schemas.microsoft.com/office/word/2010/wordprocessingShape" mc:Ignorable="w14 w15 w16se wp14">
+<w:endnotes xmlns:wpc="http://schemas.microsoft.com/office/word/2010/wordprocessingCanvas" xmlns:cx="http://schemas.microsoft.com/office/drawing/2014/chartex" xmlns:cx1="http://schemas.microsoft.com/office/drawing/2015/9/8/chartex" xmlns:cx2="http://schemas.microsoft.com/office/drawing/2015/10/21/chartex" xmlns:cx3="http://schemas.microsoft.com/office/drawing/2016/5/9/chartex" xmlns:cx4="http://schemas.microsoft.com/office/drawing/2016/5/10/chartex" xmlns:cx5="http://schemas.microsoft.com/office/drawing/2016/5/11/chartex" xmlns:cx6="http://schemas.microsoft.com/office/drawing/2016/5/12/chartex" xmlns:cx7="http://schemas.microsoft.com/office/drawing/2016/5/13/chartex" xmlns:cx8="http://schemas.microsoft.com/office/drawing/2016/5/14/chartex" xmlns:mc="http://schemas.openxmlformats.org/markup-compatibility/2006" xmlns:aink="http://schemas.microsoft.com/office/drawing/2016/ink" xmlns:am3d="http://schemas.microsoft.com/office/drawing/2017/model3d" xmlns:o="urn:schemas-microsoft-com:office:office" xmlns:r="http://schemas.openxmlformats.org/officeDocument/2006/relationships" xmlns:m="http://schemas.openxmlformats.org/officeDocument/2006/math" xmlns:v="urn:schemas-microsoft-com:vml" xmlns:wp14="http://schemas.microsoft.com/office/word/2010/wordprocessingDrawing" xmlns:wp="http://schemas.openxmlformats.org/drawingml/2006/wordprocessingDrawing" xmlns:w10="urn:schemas-microsoft-com:office:word" xmlns:w="http://schemas.openxmlformats.org/wordprocessingml/2006/main" xmlns:w14="http://schemas.microsoft.com/office/word/2010/wordml" xmlns:w15="http://schemas.microsoft.com/office/word/2012/wordml" xmlns:w16cid="http://schemas.microsoft.com/office/word/2016/wordml/cid" xmlns:w16se="http://schemas.microsoft.com/office/word/2015/wordml/symex" xmlns:wpg="http://schemas.microsoft.com/office/word/2010/wordprocessingGroup" xmlns:wpi="http://schemas.microsoft.com/office/word/2010/wordprocessingInk" xmlns:wne="http://schemas.microsoft.com/office/word/2006/wordml" xmlns:wps="http://schemas.microsoft.com/office/word/2010/wordprocessingShape" mc:Ignorable="w14 w15 w16se w16cid wp14">
   <w:endnote w:type="separator" w:id="-1">
     <w:p>
       <w:r>
@@ -905,7 +889,7 @@
 </file>
 
 <file path=word/footnotes.xml><?xml version="1.0" encoding="utf-8"?>
-<w:footnotes xmlns:wpc="http://schemas.microsoft.com/office/word/2010/wordprocessingCanvas" xmlns:cx="http://schemas.microsoft.com/office/drawing/2014/chartex" xmlns:cx1="http://schemas.microsoft.com/office/drawing/2015/9/8/chartex" xmlns:cx2="http://schemas.microsoft.com/office/drawing/2015/10/21/chartex" xmlns:cx3="http://schemas.microsoft.com/office/drawing/2016/5/9/chartex" xmlns:cx4="http://schemas.microsoft.com/office/drawing/2016/5/10/chartex" xmlns:cx5="http://schemas.microsoft.com/office/drawing/2016/5/11/chartex" xmlns:mc="http://schemas.openxmlformats.org/markup-compatibility/2006" xmlns:o="urn:schemas-microsoft-com:office:office" xmlns:r="http://schemas.openxmlformats.org/officeDocument/2006/relationships" xmlns:m="http://schemas.openxmlformats.org/officeDocument/2006/math" xmlns:v="urn:schemas-microsoft-com:vml" xmlns:wp14="http://schemas.microsoft.com/office/word/2010/wordprocessingDrawing" xmlns:wp="http://schemas.openxmlformats.org/drawingml/2006/wordprocessingDrawing" xmlns:w10="urn:schemas-microsoft-com:office:word" xmlns:w="http://schemas.openxmlformats.org/wordprocessingml/2006/main" xmlns:w14="http://schemas.microsoft.com/office/word/2010/wordml" xmlns:w15="http://schemas.microsoft.com/office/word/2012/wordml" xmlns:w16se="http://schemas.microsoft.com/office/word/2015/wordml/symex" xmlns:wpg="http://schemas.microsoft.com/office/word/2010/wordprocessingGroup" xmlns:wpi="http://schemas.microsoft.com/office/word/2010/wordprocessingInk" xmlns:wne="http://schemas.microsoft.com/office/word/2006/wordml" xmlns:wps="http://schemas.microsoft.com/office/word/2010/wordprocessingShape" mc:Ignorable="w14 w15 w16se wp14">
+<w:footnotes xmlns:wpc="http://schemas.microsoft.com/office/word/2010/wordprocessingCanvas" xmlns:cx="http://schemas.microsoft.com/office/drawing/2014/chartex" xmlns:cx1="http://schemas.microsoft.com/office/drawing/2015/9/8/chartex" xmlns:cx2="http://schemas.microsoft.com/office/drawing/2015/10/21/chartex" xmlns:cx3="http://schemas.microsoft.com/office/drawing/2016/5/9/chartex" xmlns:cx4="http://schemas.microsoft.com/office/drawing/2016/5/10/chartex" xmlns:cx5="http://schemas.microsoft.com/office/drawing/2016/5/11/chartex" xmlns:cx6="http://schemas.microsoft.com/office/drawing/2016/5/12/chartex" xmlns:cx7="http://schemas.microsoft.com/office/drawing/2016/5/13/chartex" xmlns:cx8="http://schemas.microsoft.com/office/drawing/2016/5/14/chartex" xmlns:mc="http://schemas.openxmlformats.org/markup-compatibility/2006" xmlns:aink="http://schemas.microsoft.com/office/drawing/2016/ink" xmlns:am3d="http://schemas.microsoft.com/office/drawing/2017/model3d" xmlns:o="urn:schemas-microsoft-com:office:office" xmlns:r="http://schemas.openxmlformats.org/officeDocument/2006/relationships" xmlns:m="http://schemas.openxmlformats.org/officeDocument/2006/math" xmlns:v="urn:schemas-microsoft-com:vml" xmlns:wp14="http://schemas.microsoft.com/office/word/2010/wordprocessingDrawing" xmlns:wp="http://schemas.openxmlformats.org/drawingml/2006/wordprocessingDrawing" xmlns:w10="urn:schemas-microsoft-com:office:word" xmlns:w="http://schemas.openxmlformats.org/wordprocessingml/2006/main" xmlns:w14="http://schemas.microsoft.com/office/word/2010/wordml" xmlns:w15="http://schemas.microsoft.com/office/word/2012/wordml" xmlns:w16cid="http://schemas.microsoft.com/office/word/2016/wordml/cid" xmlns:w16se="http://schemas.microsoft.com/office/word/2015/wordml/symex" xmlns:wpg="http://schemas.microsoft.com/office/word/2010/wordprocessingGroup" xmlns:wpi="http://schemas.microsoft.com/office/word/2010/wordprocessingInk" xmlns:wne="http://schemas.microsoft.com/office/word/2006/wordml" xmlns:wps="http://schemas.microsoft.com/office/word/2010/wordprocessingShape" mc:Ignorable="w14 w15 w16se w16cid wp14">
   <w:footnote w:type="separator" w:id="-1">
     <w:p>
       <w:r>
@@ -924,7 +908,7 @@
 </file>
 
 <file path=word/numbering.xml><?xml version="1.0" encoding="utf-8"?>
-<w:numbering xmlns:wpc="http://schemas.microsoft.com/office/word/2010/wordprocessingCanvas" xmlns:cx="http://schemas.microsoft.com/office/drawing/2014/chartex" xmlns:cx1="http://schemas.microsoft.com/office/drawing/2015/9/8/chartex" xmlns:cx2="http://schemas.microsoft.com/office/drawing/2015/10/21/chartex" xmlns:cx3="http://schemas.microsoft.com/office/drawing/2016/5/9/chartex" xmlns:cx4="http://schemas.microsoft.com/office/drawing/2016/5/10/chartex" xmlns:cx5="http://schemas.microsoft.com/office/drawing/2016/5/11/chartex" xmlns:mc="http://schemas.openxmlformats.org/markup-compatibility/2006" xmlns:o="urn:schemas-microsoft-com:office:office" xmlns:r="http://schemas.openxmlformats.org/officeDocument/2006/relationships" xmlns:m="http://schemas.openxmlformats.org/officeDocument/2006/math" xmlns:v="urn:schemas-microsoft-com:vml" xmlns:wp14="http://schemas.microsoft.com/office/word/2010/wordprocessingDrawing" xmlns:wp="http://schemas.openxmlformats.org/drawingml/2006/wordprocessingDrawing" xmlns:w10="urn:schemas-microsoft-com:office:word" xmlns:w="http://schemas.openxmlformats.org/wordprocessingml/2006/main" xmlns:w14="http://schemas.microsoft.com/office/word/2010/wordml" xmlns:w15="http://schemas.microsoft.com/office/word/2012/wordml" xmlns:w16se="http://schemas.microsoft.com/office/word/2015/wordml/symex" xmlns:wpg="http://schemas.microsoft.com/office/word/2010/wordprocessingGroup" xmlns:wpi="http://schemas.microsoft.com/office/word/2010/wordprocessingInk" xmlns:wne="http://schemas.microsoft.com/office/word/2006/wordml" xmlns:wps="http://schemas.microsoft.com/office/word/2010/wordprocessingShape" mc:Ignorable="w14 w15 w16se wp14">
+<w:numbering xmlns:wpc="http://schemas.microsoft.com/office/word/2010/wordprocessingCanvas" xmlns:cx="http://schemas.microsoft.com/office/drawing/2014/chartex" xmlns:cx1="http://schemas.microsoft.com/office/drawing/2015/9/8/chartex" xmlns:cx2="http://schemas.microsoft.com/office/drawing/2015/10/21/chartex" xmlns:cx3="http://schemas.microsoft.com/office/drawing/2016/5/9/chartex" xmlns:cx4="http://schemas.microsoft.com/office/drawing/2016/5/10/chartex" xmlns:cx5="http://schemas.microsoft.com/office/drawing/2016/5/11/chartex" xmlns:cx6="http://schemas.microsoft.com/office/drawing/2016/5/12/chartex" xmlns:cx7="http://schemas.microsoft.com/office/drawing/2016/5/13/chartex" xmlns:cx8="http://schemas.microsoft.com/office/drawing/2016/5/14/chartex" xmlns:mc="http://schemas.openxmlformats.org/markup-compatibility/2006" xmlns:aink="http://schemas.microsoft.com/office/drawing/2016/ink" xmlns:am3d="http://schemas.microsoft.com/office/drawing/2017/model3d" xmlns:o="urn:schemas-microsoft-com:office:office" xmlns:r="http://schemas.openxmlformats.org/officeDocument/2006/relationships" xmlns:m="http://schemas.openxmlformats.org/officeDocument/2006/math" xmlns:v="urn:schemas-microsoft-com:vml" xmlns:wp14="http://schemas.microsoft.com/office/word/2010/wordprocessingDrawing" xmlns:wp="http://schemas.openxmlformats.org/drawingml/2006/wordprocessingDrawing" xmlns:w10="urn:schemas-microsoft-com:office:word" xmlns:w="http://schemas.openxmlformats.org/wordprocessingml/2006/main" xmlns:w14="http://schemas.microsoft.com/office/word/2010/wordml" xmlns:w15="http://schemas.microsoft.com/office/word/2012/wordml" xmlns:w16cid="http://schemas.microsoft.com/office/word/2016/wordml/cid" xmlns:w16se="http://schemas.microsoft.com/office/word/2015/wordml/symex" xmlns:wpg="http://schemas.microsoft.com/office/word/2010/wordprocessingGroup" xmlns:wpi="http://schemas.microsoft.com/office/word/2010/wordprocessingInk" xmlns:wne="http://schemas.microsoft.com/office/word/2006/wordml" xmlns:wps="http://schemas.microsoft.com/office/word/2010/wordprocessingShape" mc:Ignorable="w14 w15 w16se w16cid wp14">
   <w:abstractNum w:abstractNumId="0" w15:restartNumberingAfterBreak="0">
     <w:nsid w:val="11580F0E"/>
     <w:multiLevelType w:val="hybridMultilevel"/>
@@ -1297,7 +1281,7 @@
 </file>
 
 <file path=word/styles.xml><?xml version="1.0" encoding="utf-8"?>
-<w:styles xmlns:mc="http://schemas.openxmlformats.org/markup-compatibility/2006" xmlns:r="http://schemas.openxmlformats.org/officeDocument/2006/relationships" xmlns:w="http://schemas.openxmlformats.org/wordprocessingml/2006/main" xmlns:w14="http://schemas.microsoft.com/office/word/2010/wordml" xmlns:w15="http://schemas.microsoft.com/office/word/2012/wordml" xmlns:w16se="http://schemas.microsoft.com/office/word/2015/wordml/symex" mc:Ignorable="w14 w15 w16se">
+<w:styles xmlns:mc="http://schemas.openxmlformats.org/markup-compatibility/2006" xmlns:r="http://schemas.openxmlformats.org/officeDocument/2006/relationships" xmlns:w="http://schemas.openxmlformats.org/wordprocessingml/2006/main" xmlns:w14="http://schemas.microsoft.com/office/word/2010/wordml" xmlns:w15="http://schemas.microsoft.com/office/word/2012/wordml" xmlns:w16cid="http://schemas.microsoft.com/office/word/2016/wordml/cid" xmlns:w16se="http://schemas.microsoft.com/office/word/2015/wordml/symex" mc:Ignorable="w14 w15 w16se w16cid">
   <w:docDefaults>
     <w:rPrDefault>
       <w:rPr>
@@ -1313,7 +1297,7 @@
       </w:pPr>
     </w:pPrDefault>
   </w:docDefaults>
-  <w:latentStyles w:defLockedState="0" w:defUIPriority="99" w:defSemiHidden="0" w:defUnhideWhenUsed="0" w:defQFormat="0" w:count="374">
+  <w:latentStyles w:defLockedState="0" w:defUIPriority="99" w:defSemiHidden="0" w:defUnhideWhenUsed="0" w:defQFormat="0" w:count="376">
     <w:lsdException w:name="Normal" w:uiPriority="0" w:qFormat="1"/>
     <w:lsdException w:name="heading 1" w:uiPriority="9" w:qFormat="1"/>
     <w:lsdException w:name="heading 2" w:semiHidden="1" w:uiPriority="9" w:unhideWhenUsed="1" w:qFormat="1"/>
@@ -1687,8 +1671,10 @@
     <w:lsdException w:name="Mention" w:semiHidden="1" w:unhideWhenUsed="1"/>
     <w:lsdException w:name="Smart Hyperlink" w:semiHidden="1" w:unhideWhenUsed="1"/>
     <w:lsdException w:name="Hashtag" w:semiHidden="1" w:unhideWhenUsed="1"/>
+    <w:lsdException w:name="Unresolved Mention" w:semiHidden="1" w:unhideWhenUsed="1"/>
+    <w:lsdException w:name="Smart Link" w:semiHidden="1" w:unhideWhenUsed="1"/>
   </w:latentStyles>
-  <w:style w:type="paragraph" w:default="1" w:styleId="Standard">
+  <w:style w:type="paragraph" w:default="1" w:styleId="a">
     <w:name w:val="Normal"/>
     <w:qFormat/>
     <w:rsid w:val="007D5C55"/>
@@ -1700,13 +1686,13 @@
       <w:sz w:val="22"/>
     </w:rPr>
   </w:style>
-  <w:style w:type="character" w:default="1" w:styleId="Absatz-Standardschriftart">
+  <w:style w:type="character" w:default="1" w:styleId="a0">
     <w:name w:val="Default Paragraph Font"/>
     <w:uiPriority w:val="1"/>
     <w:semiHidden/>
     <w:unhideWhenUsed/>
   </w:style>
-  <w:style w:type="table" w:default="1" w:styleId="NormaleTabelle">
+  <w:style w:type="table" w:default="1" w:styleId="a1">
     <w:name w:val="Normal Table"/>
     <w:uiPriority w:val="99"/>
     <w:semiHidden/>
@@ -1721,7 +1707,7 @@
       </w:tblCellMar>
     </w:tblPr>
   </w:style>
-  <w:style w:type="numbering" w:default="1" w:styleId="KeineListe">
+  <w:style w:type="numbering" w:default="1" w:styleId="a2">
     <w:name w:val="No List"/>
     <w:uiPriority w:val="99"/>
     <w:semiHidden/>
@@ -1729,7 +1715,7 @@
   </w:style>
   <w:style w:type="paragraph" w:customStyle="1" w:styleId="KMTimesNewRoman8">
     <w:name w:val="KM_TimesNewRoman_8"/>
-    <w:basedOn w:val="Standard"/>
+    <w:basedOn w:val="a"/>
     <w:link w:val="KMTimesNewRoman8Zchn"/>
     <w:qFormat/>
     <w:rsid w:val="00296589"/>
@@ -1747,7 +1733,7 @@
   </w:style>
   <w:style w:type="character" w:customStyle="1" w:styleId="KMTimesNewRoman8Zchn">
     <w:name w:val="KM_TimesNewRoman_8 Zchn"/>
-    <w:basedOn w:val="Absatz-Standardschriftart"/>
+    <w:basedOn w:val="a0"/>
     <w:link w:val="KMTimesNewRoman8"/>
     <w:rsid w:val="00296589"/>
     <w:rPr>
@@ -1757,7 +1743,7 @@
   </w:style>
   <w:style w:type="paragraph" w:customStyle="1" w:styleId="Einrckung0">
     <w:name w:val="Einrückung0"/>
-    <w:basedOn w:val="Standard"/>
+    <w:basedOn w:val="a"/>
     <w:rsid w:val="00F44A67"/>
     <w:pPr>
       <w:overflowPunct w:val="0"/>
@@ -1776,7 +1762,7 @@
   </w:style>
   <w:style w:type="paragraph" w:customStyle="1" w:styleId="Einrckung1">
     <w:name w:val="Einrückung1"/>
-    <w:basedOn w:val="Standard"/>
+    <w:basedOn w:val="a"/>
     <w:rsid w:val="00F44A67"/>
     <w:pPr>
       <w:overflowPunct w:val="0"/>
@@ -1796,7 +1782,7 @@
   </w:style>
   <w:style w:type="paragraph" w:customStyle="1" w:styleId="Einrckung2">
     <w:name w:val="Einrückung2"/>
-    <w:basedOn w:val="Standard"/>
+    <w:basedOn w:val="a"/>
     <w:rsid w:val="00F44A67"/>
     <w:pPr>
       <w:overflowPunct w:val="0"/>
@@ -1816,7 +1802,7 @@
   </w:style>
   <w:style w:type="paragraph" w:customStyle="1" w:styleId="Einrckung3">
     <w:name w:val="Einrückung3"/>
-    <w:basedOn w:val="Standard"/>
+    <w:basedOn w:val="a"/>
     <w:rsid w:val="00F44A67"/>
     <w:pPr>
       <w:overflowPunct w:val="0"/>
@@ -1836,7 +1822,7 @@
   </w:style>
   <w:style w:type="paragraph" w:customStyle="1" w:styleId="Einrckung4">
     <w:name w:val="Einrückung4"/>
-    <w:basedOn w:val="Standard"/>
+    <w:basedOn w:val="a"/>
     <w:rsid w:val="00F44A67"/>
     <w:pPr>
       <w:overflowPunct w:val="0"/>
@@ -1854,10 +1840,10 @@
       <w:lang w:eastAsia="de-DE"/>
     </w:rPr>
   </w:style>
-  <w:style w:type="paragraph" w:styleId="Fuzeile">
+  <w:style w:type="paragraph" w:styleId="a3">
     <w:name w:val="footer"/>
-    <w:basedOn w:val="Standard"/>
-    <w:link w:val="FuzeileZchn"/>
+    <w:basedOn w:val="a"/>
+    <w:link w:val="a4"/>
     <w:rsid w:val="00F44A67"/>
     <w:pPr>
       <w:tabs>
@@ -1878,10 +1864,10 @@
       <w:lang w:eastAsia="de-DE"/>
     </w:rPr>
   </w:style>
-  <w:style w:type="character" w:customStyle="1" w:styleId="FuzeileZchn">
-    <w:name w:val="Fußzeile Zchn"/>
-    <w:basedOn w:val="Absatz-Standardschriftart"/>
-    <w:link w:val="Fuzeile"/>
+  <w:style w:type="character" w:customStyle="1" w:styleId="a4">
+    <w:name w:val="Нижний колонтитул Знак"/>
+    <w:basedOn w:val="a0"/>
+    <w:link w:val="a3"/>
     <w:rsid w:val="00F44A67"/>
     <w:rPr>
       <w:rFonts w:eastAsia="Times New Roman" w:cs="Times New Roman"/>
@@ -1890,10 +1876,10 @@
       <w:lang w:eastAsia="de-DE"/>
     </w:rPr>
   </w:style>
-  <w:style w:type="paragraph" w:styleId="Kopfzeile">
+  <w:style w:type="paragraph" w:styleId="a5">
     <w:name w:val="header"/>
-    <w:basedOn w:val="Standard"/>
-    <w:link w:val="KopfzeileZchn"/>
+    <w:basedOn w:val="a"/>
+    <w:link w:val="a6"/>
     <w:rsid w:val="00F44A67"/>
     <w:pPr>
       <w:tabs>
@@ -1914,10 +1900,10 @@
       <w:lang w:eastAsia="de-DE"/>
     </w:rPr>
   </w:style>
-  <w:style w:type="character" w:customStyle="1" w:styleId="KopfzeileZchn">
-    <w:name w:val="Kopfzeile Zchn"/>
-    <w:basedOn w:val="Absatz-Standardschriftart"/>
-    <w:link w:val="Kopfzeile"/>
+  <w:style w:type="character" w:customStyle="1" w:styleId="a6">
+    <w:name w:val="Верхний колонтитул Знак"/>
+    <w:basedOn w:val="a0"/>
+    <w:link w:val="a5"/>
     <w:rsid w:val="00F44A67"/>
     <w:rPr>
       <w:rFonts w:eastAsia="Times New Roman" w:cs="Times New Roman"/>
@@ -1925,14 +1911,14 @@
       <w:lang w:eastAsia="de-DE"/>
     </w:rPr>
   </w:style>
-  <w:style w:type="character" w:styleId="Seitenzahl">
+  <w:style w:type="character" w:styleId="a7">
     <w:name w:val="page number"/>
-    <w:basedOn w:val="Absatz-Standardschriftart"/>
+    <w:basedOn w:val="a0"/>
     <w:rsid w:val="00F44A67"/>
   </w:style>
-  <w:style w:type="table" w:styleId="Tabellenraster">
+  <w:style w:type="table" w:styleId="a8">
     <w:name w:val="Table Grid"/>
-    <w:basedOn w:val="NormaleTabelle"/>
+    <w:basedOn w:val="a1"/>
     <w:uiPriority w:val="99"/>
     <w:rsid w:val="007D5C55"/>
     <w:pPr>
@@ -1955,9 +1941,9 @@
       </w:tblBorders>
     </w:tblPr>
   </w:style>
-  <w:style w:type="character" w:styleId="Platzhaltertext">
+  <w:style w:type="character" w:styleId="a9">
     <w:name w:val="Placeholder Text"/>
-    <w:basedOn w:val="Absatz-Standardschriftart"/>
+    <w:basedOn w:val="a0"/>
     <w:uiPriority w:val="99"/>
     <w:semiHidden/>
     <w:rsid w:val="007D5C55"/>
@@ -1965,10 +1951,10 @@
       <w:color w:val="808080"/>
     </w:rPr>
   </w:style>
-  <w:style w:type="paragraph" w:styleId="Sprechblasentext">
+  <w:style w:type="paragraph" w:styleId="aa">
     <w:name w:val="Balloon Text"/>
-    <w:basedOn w:val="Standard"/>
-    <w:link w:val="SprechblasentextZchn"/>
+    <w:basedOn w:val="a"/>
+    <w:link w:val="ab"/>
     <w:uiPriority w:val="99"/>
     <w:semiHidden/>
     <w:unhideWhenUsed/>
@@ -1982,10 +1968,10 @@
       <w:szCs w:val="16"/>
     </w:rPr>
   </w:style>
-  <w:style w:type="character" w:customStyle="1" w:styleId="SprechblasentextZchn">
-    <w:name w:val="Sprechblasentext Zchn"/>
-    <w:basedOn w:val="Absatz-Standardschriftart"/>
-    <w:link w:val="Sprechblasentext"/>
+  <w:style w:type="character" w:customStyle="1" w:styleId="ab">
+    <w:name w:val="Текст выноски Знак"/>
+    <w:basedOn w:val="a0"/>
+    <w:link w:val="aa"/>
     <w:uiPriority w:val="99"/>
     <w:semiHidden/>
     <w:rsid w:val="007D5C55"/>
@@ -1997,7 +1983,7 @@
   </w:style>
   <w:style w:type="character" w:customStyle="1" w:styleId="Formatvorlage1">
     <w:name w:val="Formatvorlage1"/>
-    <w:basedOn w:val="Absatz-Standardschriftart"/>
+    <w:basedOn w:val="a0"/>
     <w:uiPriority w:val="1"/>
     <w:rsid w:val="00395D35"/>
     <w:rPr>
@@ -2005,9 +1991,9 @@
       <w:sz w:val="22"/>
     </w:rPr>
   </w:style>
-  <w:style w:type="paragraph" w:styleId="Listenabsatz">
+  <w:style w:type="paragraph" w:styleId="ac">
     <w:name w:val="List Paragraph"/>
-    <w:basedOn w:val="Standard"/>
+    <w:basedOn w:val="a"/>
     <w:uiPriority w:val="34"/>
     <w:qFormat/>
     <w:rsid w:val="00A5237C"/>
@@ -2018,7 +2004,7 @@
   </w:style>
   <w:style w:type="character" w:customStyle="1" w:styleId="Formatvorlage2">
     <w:name w:val="Formatvorlage2"/>
-    <w:basedOn w:val="Absatz-Standardschriftart"/>
+    <w:basedOn w:val="a0"/>
     <w:uiPriority w:val="1"/>
     <w:rsid w:val="005D5D72"/>
     <w:rPr>
@@ -2028,7 +2014,7 @@
   </w:style>
   <w:style w:type="character" w:customStyle="1" w:styleId="Formatvorlage3">
     <w:name w:val="Formatvorlage3"/>
-    <w:basedOn w:val="Absatz-Standardschriftart"/>
+    <w:basedOn w:val="a0"/>
     <w:uiPriority w:val="1"/>
     <w:rsid w:val="000F2960"/>
     <w:rPr>
@@ -2038,7 +2024,7 @@
   </w:style>
   <w:style w:type="character" w:customStyle="1" w:styleId="Formatvorlage4">
     <w:name w:val="Formatvorlage4"/>
-    <w:basedOn w:val="Absatz-Standardschriftart"/>
+    <w:basedOn w:val="a0"/>
     <w:uiPriority w:val="1"/>
     <w:rsid w:val="000F2960"/>
     <w:rPr>
@@ -2048,7 +2034,7 @@
   </w:style>
   <w:style w:type="character" w:customStyle="1" w:styleId="Formatvorlage5">
     <w:name w:val="Formatvorlage5"/>
-    <w:basedOn w:val="Absatz-Standardschriftart"/>
+    <w:basedOn w:val="a0"/>
     <w:uiPriority w:val="1"/>
     <w:rsid w:val="000F2960"/>
     <w:rPr>
@@ -2057,7 +2043,7 @@
   </w:style>
   <w:style w:type="character" w:customStyle="1" w:styleId="Schriftfeldgrau">
     <w:name w:val="Schriftfeld grau"/>
-    <w:basedOn w:val="Absatz-Standardschriftart"/>
+    <w:basedOn w:val="a0"/>
     <w:uiPriority w:val="1"/>
     <w:rsid w:val="000F2960"/>
     <w:rPr>
@@ -2361,7 +2347,7 @@
 </file>
 
 <file path=customXml/itemProps1.xml><?xml version="1.0" encoding="utf-8"?>
-<ds:datastoreItem xmlns:ds="http://schemas.openxmlformats.org/officeDocument/2006/customXml" ds:itemID="{4C285470-9656-4D85-9349-A8D55E8F613A}">
+<ds:datastoreItem xmlns:ds="http://schemas.openxmlformats.org/officeDocument/2006/customXml" ds:itemID="{EEBFE1EA-9781-42FA-9CBC-F25EF3BEF93D}">
   <ds:schemaRefs>
     <ds:schemaRef ds:uri="http://schemas.openxmlformats.org/officeDocument/2006/bibliography"/>
   </ds:schemaRefs>

</xml_diff>